<commit_message>
Fixed UML Class Diagram
</commit_message>
<xml_diff>
--- a/UML Class Diagram.docx
+++ b/UML Class Diagram.docx
@@ -73,8 +73,6 @@
         </w:rPr>
         <w:t xml:space="preserve">for </w:t>
       </w:r>
-      <w:bookmarkStart w:id="0" w:name="_GoBack"/>
-      <w:bookmarkEnd w:id="0"/>
       <w:proofErr w:type="spellStart"/>
       <w:r>
         <w:rPr>
@@ -101,9 +99,9 @@
           <w:szCs w:val="28"/>
         </w:rPr>
         <w:drawing>
-          <wp:inline distT="0" distB="0" distL="0" distR="0" wp14:anchorId="44EE82A4" wp14:editId="70F0CD44">
-            <wp:extent cx="5934075" cy="2390775"/>
-            <wp:effectExtent l="0" t="0" r="9525" b="9525"/>
+          <wp:inline distT="0" distB="0" distL="0" distR="0" wp14:anchorId="6D494BA9" wp14:editId="79094DDA">
+            <wp:extent cx="5943600" cy="5181600"/>
+            <wp:effectExtent l="0" t="0" r="0" b="0"/>
             <wp:docPr id="1" name="Picture 1"/>
             <wp:cNvGraphicFramePr>
               <a:graphicFrameLocks xmlns:a="http://schemas.openxmlformats.org/drawingml/2006/main" noChangeAspect="1"/>
@@ -133,7 +131,7 @@
                   <pic:spPr bwMode="auto">
                     <a:xfrm>
                       <a:off x="0" y="0"/>
-                      <a:ext cx="5934075" cy="2390775"/>
+                      <a:ext cx="5943600" cy="5181600"/>
                     </a:xfrm>
                     <a:prstGeom prst="rect">
                       <a:avLst/>
@@ -149,6 +147,8 @@
           </wp:inline>
         </w:drawing>
       </w:r>
+      <w:bookmarkStart w:id="0" w:name="_GoBack"/>
+      <w:bookmarkEnd w:id="0"/>
     </w:p>
     <w:p>
       <w:pPr>

</xml_diff>

<commit_message>
Updated UML Diagram for Deliverable 2
</commit_message>
<xml_diff>
--- a/UML Class Diagram.docx
+++ b/UML Class Diagram.docx
@@ -152,8 +152,106 @@
           </wp:inline>
         </w:drawing>
       </w:r>
+    </w:p>
+    <w:p>
+      <w:pPr>
+        <w:rPr>
+          <w:rFonts w:ascii="Times New Roman" w:hAnsi="Times New Roman" w:cs="Times New Roman"/>
+          <w:sz w:val="28"/>
+          <w:szCs w:val="28"/>
+        </w:rPr>
+      </w:pPr>
+      <w:r>
+        <w:rPr>
+          <w:rFonts w:ascii="Times New Roman" w:hAnsi="Times New Roman" w:cs="Times New Roman"/>
+          <w:sz w:val="28"/>
+          <w:szCs w:val="28"/>
+        </w:rPr>
+        <w:t xml:space="preserve">UML Class Diagram for Deliverable </w:t>
+      </w:r>
+      <w:r>
+        <w:rPr>
+          <w:rFonts w:ascii="Times New Roman" w:hAnsi="Times New Roman" w:cs="Times New Roman"/>
+          <w:sz w:val="28"/>
+          <w:szCs w:val="28"/>
+        </w:rPr>
+        <w:t>2</w:t>
+      </w:r>
+      <w:r>
+        <w:rPr>
+          <w:rFonts w:ascii="Times New Roman" w:hAnsi="Times New Roman" w:cs="Times New Roman"/>
+          <w:sz w:val="28"/>
+          <w:szCs w:val="28"/>
+        </w:rPr>
+        <w:t>:</w:t>
+      </w:r>
+    </w:p>
+    <w:p>
+      <w:pPr>
+        <w:rPr>
+          <w:rFonts w:ascii="Times New Roman" w:hAnsi="Times New Roman" w:cs="Times New Roman"/>
+          <w:sz w:val="28"/>
+          <w:szCs w:val="28"/>
+        </w:rPr>
+      </w:pPr>
       <w:bookmarkStart w:id="0" w:name="_GoBack"/>
       <w:bookmarkEnd w:id="0"/>
+      <w:r>
+        <w:rPr>
+          <w:rFonts w:ascii="Times New Roman" w:hAnsi="Times New Roman" w:cs="Times New Roman"/>
+          <w:noProof/>
+          <w:sz w:val="28"/>
+          <w:szCs w:val="28"/>
+        </w:rPr>
+        <w:drawing>
+          <wp:inline distT="0" distB="0" distL="0" distR="0" wp14:anchorId="6C36CDCB" wp14:editId="299AD891">
+            <wp:extent cx="5934075" cy="4067175"/>
+            <wp:effectExtent l="0" t="0" r="9525" b="9525"/>
+            <wp:docPr id="1" name="Picture 1"/>
+            <wp:cNvGraphicFramePr>
+              <a:graphicFrameLocks xmlns:a="http://schemas.openxmlformats.org/drawingml/2006/main" noChangeAspect="1"/>
+            </wp:cNvGraphicFramePr>
+            <a:graphic xmlns:a="http://schemas.openxmlformats.org/drawingml/2006/main">
+              <a:graphicData uri="http://schemas.openxmlformats.org/drawingml/2006/picture">
+                <pic:pic xmlns:pic="http://schemas.openxmlformats.org/drawingml/2006/picture">
+                  <pic:nvPicPr>
+                    <pic:cNvPr id="0" name="Picture 1"/>
+                    <pic:cNvPicPr>
+                      <a:picLocks noChangeAspect="1" noChangeArrowheads="1"/>
+                    </pic:cNvPicPr>
+                  </pic:nvPicPr>
+                  <pic:blipFill>
+                    <a:blip r:embed="rId5">
+                      <a:extLst>
+                        <a:ext uri="{28A0092B-C50C-407E-A947-70E740481C1C}">
+                          <a14:useLocalDpi xmlns:a14="http://schemas.microsoft.com/office/drawing/2010/main" val="0"/>
+                        </a:ext>
+                      </a:extLst>
+                    </a:blip>
+                    <a:srcRect/>
+                    <a:stretch>
+                      <a:fillRect/>
+                    </a:stretch>
+                  </pic:blipFill>
+                  <pic:spPr bwMode="auto">
+                    <a:xfrm>
+                      <a:off x="0" y="0"/>
+                      <a:ext cx="5934075" cy="4067175"/>
+                    </a:xfrm>
+                    <a:prstGeom prst="rect">
+                      <a:avLst/>
+                    </a:prstGeom>
+                    <a:noFill/>
+                    <a:ln>
+                      <a:noFill/>
+                    </a:ln>
+                  </pic:spPr>
+                </pic:pic>
+              </a:graphicData>
+            </a:graphic>
+          </wp:inline>
+        </w:drawing>
+      </w:r>
     </w:p>
     <w:sectPr>
       <w:pgSz w:w="12240" w:h="15840"/>

</xml_diff>

<commit_message>
Added UML and Test file fixes, added string description to the DBHelper and SignUp. Further fixes needed
</commit_message>
<xml_diff>
--- a/UML Class Diagram.docx
+++ b/UML Class Diagram.docx
@@ -41,10 +41,10 @@
           <w:szCs w:val="28"/>
         </w:rPr>
         <w:drawing>
-          <wp:inline distT="0" distB="0" distL="0" distR="0" wp14:anchorId="6915DFEF" wp14:editId="54E36DE4">
-            <wp:extent cx="5934075" cy="3524250"/>
-            <wp:effectExtent l="0" t="0" r="9525" b="0"/>
-            <wp:docPr id="1" name="Picture 1"/>
+          <wp:inline distT="0" distB="0" distL="0" distR="0" wp14:anchorId="298F2338" wp14:editId="345562F4">
+            <wp:extent cx="5943600" cy="3448050"/>
+            <wp:effectExtent l="0" t="0" r="0" b="0"/>
+            <wp:docPr id="2" name="Picture 2"/>
             <wp:cNvGraphicFramePr>
               <a:graphicFrameLocks xmlns:a="http://schemas.openxmlformats.org/drawingml/2006/main" noChangeAspect="1"/>
             </wp:cNvGraphicFramePr>
@@ -73,7 +73,7 @@
                   <pic:spPr bwMode="auto">
                     <a:xfrm>
                       <a:off x="0" y="0"/>
-                      <a:ext cx="5934075" cy="3524250"/>
+                      <a:ext cx="5943600" cy="3448050"/>
                     </a:xfrm>
                     <a:prstGeom prst="rect">
                       <a:avLst/>

</xml_diff>

<commit_message>
Updated UML Diagram again
</commit_message>
<xml_diff>
--- a/UML Class Diagram.docx
+++ b/UML Class Diagram.docx
@@ -41,10 +41,10 @@
           <w:szCs w:val="28"/>
         </w:rPr>
         <w:drawing>
-          <wp:inline distT="0" distB="0" distL="0" distR="0" wp14:anchorId="36194AC8" wp14:editId="11C898CE">
-            <wp:extent cx="5934075" cy="3714750"/>
+          <wp:inline distT="0" distB="0" distL="0" distR="0" wp14:anchorId="78E02D6F" wp14:editId="5344C9A3">
+            <wp:extent cx="5934075" cy="3810000"/>
             <wp:effectExtent l="0" t="0" r="9525" b="0"/>
-            <wp:docPr id="1" name="Picture 1"/>
+            <wp:docPr id="2" name="Picture 2"/>
             <wp:cNvGraphicFramePr>
               <a:graphicFrameLocks xmlns:a="http://schemas.openxmlformats.org/drawingml/2006/main" noChangeAspect="1"/>
             </wp:cNvGraphicFramePr>
@@ -73,7 +73,7 @@
                   <pic:spPr bwMode="auto">
                     <a:xfrm>
                       <a:off x="0" y="0"/>
-                      <a:ext cx="5934075" cy="3714750"/>
+                      <a:ext cx="5934075" cy="3810000"/>
                     </a:xfrm>
                     <a:prstGeom prst="rect">
                       <a:avLst/>

</xml_diff>

<commit_message>
UML should be perfect this time
</commit_message>
<xml_diff>
--- a/UML Class Diagram.docx
+++ b/UML Class Diagram.docx
@@ -31,20 +31,18 @@
           <w:szCs w:val="28"/>
         </w:rPr>
       </w:pPr>
-      <w:bookmarkStart w:id="0" w:name="_GoBack"/>
-      <w:bookmarkEnd w:id="0"/>
       <w:r>
         <w:rPr>
           <w:rFonts w:ascii="Times New Roman" w:hAnsi="Times New Roman" w:cs="Times New Roman"/>
           <w:noProof/>
-          <w:sz w:val="28"/>
-          <w:szCs w:val="28"/>
+          <w:sz w:val="48"/>
+          <w:szCs w:val="48"/>
         </w:rPr>
         <w:drawing>
-          <wp:inline distT="0" distB="0" distL="0" distR="0" wp14:anchorId="78E02D6F" wp14:editId="5344C9A3">
-            <wp:extent cx="5934075" cy="3810000"/>
-            <wp:effectExtent l="0" t="0" r="9525" b="0"/>
-            <wp:docPr id="2" name="Picture 2"/>
+          <wp:inline distT="0" distB="0" distL="0" distR="0" wp14:anchorId="12606539" wp14:editId="13B403F2">
+            <wp:extent cx="5943600" cy="3771900"/>
+            <wp:effectExtent l="0" t="0" r="0" b="0"/>
+            <wp:docPr id="1" name="Picture 1" descr="C:\Users\batuh\OneDrive\Desktop\1.PNG"/>
             <wp:cNvGraphicFramePr>
               <a:graphicFrameLocks xmlns:a="http://schemas.openxmlformats.org/drawingml/2006/main" noChangeAspect="1"/>
             </wp:cNvGraphicFramePr>
@@ -52,7 +50,7 @@
               <a:graphicData uri="http://schemas.openxmlformats.org/drawingml/2006/picture">
                 <pic:pic xmlns:pic="http://schemas.openxmlformats.org/drawingml/2006/picture">
                   <pic:nvPicPr>
-                    <pic:cNvPr id="0" name="Picture 1"/>
+                    <pic:cNvPr id="0" name="Picture 1" descr="C:\Users\batuh\OneDrive\Desktop\1.PNG"/>
                     <pic:cNvPicPr>
                       <a:picLocks noChangeAspect="1" noChangeArrowheads="1"/>
                     </pic:cNvPicPr>
@@ -73,7 +71,7 @@
                   <pic:spPr bwMode="auto">
                     <a:xfrm>
                       <a:off x="0" y="0"/>
-                      <a:ext cx="5934075" cy="3810000"/>
+                      <a:ext cx="5943600" cy="3771900"/>
                     </a:xfrm>
                     <a:prstGeom prst="rect">
                       <a:avLst/>
@@ -89,6 +87,8 @@
           </wp:inline>
         </w:drawing>
       </w:r>
+      <w:bookmarkStart w:id="0" w:name="_GoBack"/>
+      <w:bookmarkEnd w:id="0"/>
     </w:p>
     <w:sectPr>
       <w:pgSz w:w="12240" w:h="15840"/>

</xml_diff>